<commit_message>
Update PVA - WEEGSCHAAL HX711 - PIM GOES.docx
</commit_message>
<xml_diff>
--- a/documenten/PVA/PVA - WEEGSCHAAL HX711 - PIM GOES.docx
+++ b/documenten/PVA/PVA - WEEGSCHAAL HX711 - PIM GOES.docx
@@ -167,7 +167,7 @@
           <w:szCs w:val="48"/>
         </w:rPr>
       </w:pPr>
-      <w:bookmarkStart w:id="0" w:name="_Toc43119153"/>
+      <w:bookmarkStart w:id="0" w:name="_Toc43154078"/>
       <w:r>
         <w:rPr>
           <w:sz w:val="44"/>
@@ -187,6 +187,13 @@
     </w:p>
     <w:sdt>
       <w:sdtPr>
+        <w:rPr>
+          <w:rFonts w:asciiTheme="minorHAnsi" w:eastAsiaTheme="minorHAnsi" w:hAnsiTheme="minorHAnsi" w:cstheme="minorBidi"/>
+          <w:color w:val="auto"/>
+          <w:sz w:val="22"/>
+          <w:szCs w:val="22"/>
+          <w:lang w:eastAsia="en-US"/>
+        </w:rPr>
         <w:id w:val="-1099793118"/>
         <w:docPartObj>
           <w:docPartGallery w:val="Table of Contents"/>
@@ -195,13 +202,8 @@
       </w:sdtPr>
       <w:sdtEndPr>
         <w:rPr>
-          <w:rFonts w:asciiTheme="minorHAnsi" w:eastAsiaTheme="minorHAnsi" w:hAnsiTheme="minorHAnsi" w:cstheme="minorBidi"/>
           <w:b/>
           <w:bCs/>
-          <w:color w:val="auto"/>
-          <w:sz w:val="22"/>
-          <w:szCs w:val="22"/>
-          <w:lang w:eastAsia="en-US"/>
         </w:rPr>
       </w:sdtEndPr>
       <w:sdtContent>
@@ -233,7 +235,7 @@
           <w:r>
             <w:fldChar w:fldCharType="separate"/>
           </w:r>
-          <w:hyperlink w:anchor="_Toc43119153" w:history="1">
+          <w:hyperlink w:anchor="_Toc43154078" w:history="1">
             <w:r>
               <w:rPr>
                 <w:rStyle w:val="Hyperlink"/>
@@ -260,7 +262,7 @@
                 <w:noProof/>
                 <w:webHidden/>
               </w:rPr>
-              <w:instrText xml:space="preserve"> PAGEREF _Toc43119153 \h </w:instrText>
+              <w:instrText xml:space="preserve"> PAGEREF _Toc43154078 \h </w:instrText>
             </w:r>
             <w:r>
               <w:rPr>
@@ -302,7 +304,7 @@
               <w:noProof/>
             </w:rPr>
           </w:pPr>
-          <w:hyperlink w:anchor="_Toc43119154" w:history="1">
+          <w:hyperlink w:anchor="_Toc43154079" w:history="1">
             <w:r>
               <w:rPr>
                 <w:rStyle w:val="Hyperlink"/>
@@ -329,7 +331,145 @@
                 <w:noProof/>
                 <w:webHidden/>
               </w:rPr>
-              <w:instrText xml:space="preserve"> PAGEREF _Toc43119154 \h </w:instrText>
+              <w:instrText xml:space="preserve"> PAGEREF _Toc43154079 \h </w:instrText>
+            </w:r>
+            <w:r>
+              <w:rPr>
+                <w:noProof/>
+                <w:webHidden/>
+              </w:rPr>
+            </w:r>
+            <w:r>
+              <w:rPr>
+                <w:noProof/>
+                <w:webHidden/>
+              </w:rPr>
+              <w:fldChar w:fldCharType="separate"/>
+            </w:r>
+            <w:r>
+              <w:rPr>
+                <w:noProof/>
+                <w:webHidden/>
+              </w:rPr>
+              <w:t>3</w:t>
+            </w:r>
+            <w:r>
+              <w:rPr>
+                <w:noProof/>
+                <w:webHidden/>
+              </w:rPr>
+              <w:fldChar w:fldCharType="end"/>
+            </w:r>
+          </w:hyperlink>
+        </w:p>
+        <w:p>
+          <w:pPr>
+            <w:pStyle w:val="Inhopg2"/>
+            <w:tabs>
+              <w:tab w:val="right" w:leader="dot" w:pos="9062"/>
+            </w:tabs>
+            <w:rPr>
+              <w:rFonts w:cstheme="minorBidi"/>
+              <w:noProof/>
+            </w:rPr>
+          </w:pPr>
+          <w:hyperlink w:anchor="_Toc43154080" w:history="1">
+            <w:r>
+              <w:rPr>
+                <w:rStyle w:val="Hyperlink"/>
+                <w:noProof/>
+              </w:rPr>
+              <w:t>Het product:</w:t>
+            </w:r>
+            <w:r>
+              <w:rPr>
+                <w:noProof/>
+                <w:webHidden/>
+              </w:rPr>
+              <w:tab/>
+            </w:r>
+            <w:r>
+              <w:rPr>
+                <w:noProof/>
+                <w:webHidden/>
+              </w:rPr>
+              <w:fldChar w:fldCharType="begin"/>
+            </w:r>
+            <w:r>
+              <w:rPr>
+                <w:noProof/>
+                <w:webHidden/>
+              </w:rPr>
+              <w:instrText xml:space="preserve"> PAGEREF _Toc43154080 \h </w:instrText>
+            </w:r>
+            <w:r>
+              <w:rPr>
+                <w:noProof/>
+                <w:webHidden/>
+              </w:rPr>
+            </w:r>
+            <w:r>
+              <w:rPr>
+                <w:noProof/>
+                <w:webHidden/>
+              </w:rPr>
+              <w:fldChar w:fldCharType="separate"/>
+            </w:r>
+            <w:r>
+              <w:rPr>
+                <w:noProof/>
+                <w:webHidden/>
+              </w:rPr>
+              <w:t>3</w:t>
+            </w:r>
+            <w:r>
+              <w:rPr>
+                <w:noProof/>
+                <w:webHidden/>
+              </w:rPr>
+              <w:fldChar w:fldCharType="end"/>
+            </w:r>
+          </w:hyperlink>
+        </w:p>
+        <w:p>
+          <w:pPr>
+            <w:pStyle w:val="Inhopg2"/>
+            <w:tabs>
+              <w:tab w:val="right" w:leader="dot" w:pos="9062"/>
+            </w:tabs>
+            <w:rPr>
+              <w:rFonts w:cstheme="minorBidi"/>
+              <w:noProof/>
+            </w:rPr>
+          </w:pPr>
+          <w:hyperlink w:anchor="_Toc43154081" w:history="1">
+            <w:r>
+              <w:rPr>
+                <w:rStyle w:val="Hyperlink"/>
+                <w:noProof/>
+              </w:rPr>
+              <w:t>Welke componenten:</w:t>
+            </w:r>
+            <w:r>
+              <w:rPr>
+                <w:noProof/>
+                <w:webHidden/>
+              </w:rPr>
+              <w:tab/>
+            </w:r>
+            <w:r>
+              <w:rPr>
+                <w:noProof/>
+                <w:webHidden/>
+              </w:rPr>
+              <w:fldChar w:fldCharType="begin"/>
+            </w:r>
+            <w:r>
+              <w:rPr>
+                <w:noProof/>
+                <w:webHidden/>
+              </w:rPr>
+              <w:instrText xml:space="preserve"> PAGEREF _Toc43154081 \h </w:instrText>
             </w:r>
             <w:r>
               <w:rPr>
@@ -371,7 +511,7 @@
               <w:noProof/>
             </w:rPr>
           </w:pPr>
-          <w:hyperlink w:anchor="_Toc43119155" w:history="1">
+          <w:hyperlink w:anchor="_Toc43154082" w:history="1">
             <w:r>
               <w:rPr>
                 <w:rStyle w:val="Hyperlink"/>
@@ -398,7 +538,7 @@
                 <w:noProof/>
                 <w:webHidden/>
               </w:rPr>
-              <w:instrText xml:space="preserve"> PAGEREF _Toc43119155 \h </w:instrText>
+              <w:instrText xml:space="preserve"> PAGEREF _Toc43154082 \h </w:instrText>
             </w:r>
             <w:r>
               <w:rPr>
@@ -418,7 +558,7 @@
                 <w:noProof/>
                 <w:webHidden/>
               </w:rPr>
-              <w:t>3</w:t>
+              <w:t>4</w:t>
             </w:r>
             <w:r>
               <w:rPr>
@@ -440,7 +580,7 @@
               <w:noProof/>
             </w:rPr>
           </w:pPr>
-          <w:hyperlink w:anchor="_Toc43119156" w:history="1">
+          <w:hyperlink w:anchor="_Toc43154083" w:history="1">
             <w:r>
               <w:rPr>
                 <w:rStyle w:val="Hyperlink"/>
@@ -467,7 +607,7 @@
                 <w:noProof/>
                 <w:webHidden/>
               </w:rPr>
-              <w:instrText xml:space="preserve"> PAGEREF _Toc43119156 \h </w:instrText>
+              <w:instrText xml:space="preserve"> PAGEREF _Toc43154083 \h </w:instrText>
             </w:r>
             <w:r>
               <w:rPr>
@@ -487,7 +627,7 @@
                 <w:noProof/>
                 <w:webHidden/>
               </w:rPr>
-              <w:t>3</w:t>
+              <w:t>4</w:t>
             </w:r>
             <w:r>
               <w:rPr>
@@ -509,7 +649,7 @@
               <w:noProof/>
             </w:rPr>
           </w:pPr>
-          <w:hyperlink w:anchor="_Toc43119157" w:history="1">
+          <w:hyperlink w:anchor="_Toc43154084" w:history="1">
             <w:r>
               <w:rPr>
                 <w:rStyle w:val="Hyperlink"/>
@@ -536,7 +676,7 @@
                 <w:noProof/>
                 <w:webHidden/>
               </w:rPr>
-              <w:instrText xml:space="preserve"> PAGEREF _Toc43119157 \h </w:instrText>
+              <w:instrText xml:space="preserve"> PAGEREF _Toc43154084 \h </w:instrText>
             </w:r>
             <w:r>
               <w:rPr>
@@ -556,7 +696,7 @@
                 <w:noProof/>
                 <w:webHidden/>
               </w:rPr>
-              <w:t>3</w:t>
+              <w:t>4</w:t>
             </w:r>
             <w:r>
               <w:rPr>
@@ -578,7 +718,7 @@
               <w:noProof/>
             </w:rPr>
           </w:pPr>
-          <w:hyperlink w:anchor="_Toc43119158" w:history="1">
+          <w:hyperlink w:anchor="_Toc43154085" w:history="1">
             <w:r>
               <w:rPr>
                 <w:rStyle w:val="Hyperlink"/>
@@ -605,7 +745,7 @@
                 <w:noProof/>
                 <w:webHidden/>
               </w:rPr>
-              <w:instrText xml:space="preserve"> PAGEREF _Toc43119158 \h </w:instrText>
+              <w:instrText xml:space="preserve"> PAGEREF _Toc43154085 \h </w:instrText>
             </w:r>
             <w:r>
               <w:rPr>
@@ -625,7 +765,7 @@
                 <w:noProof/>
                 <w:webHidden/>
               </w:rPr>
-              <w:t>3</w:t>
+              <w:t>4</w:t>
             </w:r>
             <w:r>
               <w:rPr>
@@ -677,27 +817,595 @@
           <w:szCs w:val="44"/>
         </w:rPr>
       </w:pPr>
-      <w:bookmarkStart w:id="1" w:name="_Toc43119154"/>
+      <w:bookmarkStart w:id="1" w:name="_Toc43154079"/>
       <w:r>
         <w:rPr>
           <w:sz w:val="44"/>
           <w:szCs w:val="44"/>
         </w:rPr>
+        <w:t>PVA:</w:t>
+      </w:r>
+      <w:bookmarkEnd w:id="1"/>
+    </w:p>
+    <w:p/>
+    <w:p>
+      <w:pPr>
+        <w:pStyle w:val="Kop2"/>
+      </w:pPr>
+      <w:bookmarkStart w:id="2" w:name="_Toc43154080"/>
+      <w:r>
+        <w:t>Het product</w:t>
+      </w:r>
+      <w:r>
+        <w:t>:</w:t>
+      </w:r>
+      <w:bookmarkEnd w:id="2"/>
+    </w:p>
+    <w:p/>
+    <w:p>
+      <w:pPr>
+        <w:rPr>
+          <w:sz w:val="24"/>
+          <w:szCs w:val="24"/>
+        </w:rPr>
+      </w:pPr>
+      <w:r>
+        <w:rPr>
+          <w:sz w:val="24"/>
+          <w:szCs w:val="24"/>
+        </w:rPr>
+        <w:t xml:space="preserve">Het eind product moet een goed werkende </w:t>
+      </w:r>
+      <w:proofErr w:type="spellStart"/>
+      <w:r>
+        <w:rPr>
+          <w:sz w:val="24"/>
+          <w:szCs w:val="24"/>
+        </w:rPr>
+        <w:t>library</w:t>
+      </w:r>
+      <w:proofErr w:type="spellEnd"/>
+      <w:r>
+        <w:rPr>
+          <w:sz w:val="24"/>
+          <w:szCs w:val="24"/>
+        </w:rPr>
+        <w:t xml:space="preserve"> bevatten die ook kan werken voor andere toepassingen dan het demoproduct. Het eindproduct bevat altijd de eisen van product V1. </w:t>
+      </w:r>
+      <w:r>
+        <w:rPr>
+          <w:sz w:val="24"/>
+          <w:szCs w:val="24"/>
+        </w:rPr>
+        <w:t xml:space="preserve">(zie producten) </w:t>
+      </w:r>
+      <w:r>
+        <w:rPr>
+          <w:sz w:val="24"/>
+          <w:szCs w:val="24"/>
+        </w:rPr>
+        <w:t xml:space="preserve">De andere producten worden gerealiseerd als hiervoor tijd genoeg is. </w:t>
+      </w:r>
+    </w:p>
+    <w:p>
+      <w:pPr>
+        <w:rPr>
+          <w:sz w:val="24"/>
+          <w:szCs w:val="24"/>
+        </w:rPr>
+      </w:pPr>
+    </w:p>
+    <w:p>
+      <w:pPr>
+        <w:pStyle w:val="Kop2"/>
+      </w:pPr>
+      <w:bookmarkStart w:id="3" w:name="_Toc43154081"/>
+      <w:r>
+        <w:t xml:space="preserve">Welke </w:t>
+      </w:r>
+      <w:r>
+        <w:t>componenten:</w:t>
+      </w:r>
+      <w:bookmarkEnd w:id="3"/>
+    </w:p>
+    <w:p/>
+    <w:tbl>
+      <w:tblPr>
+        <w:tblStyle w:val="Tabelraster"/>
+        <w:tblW w:w="0" w:type="auto"/>
+        <w:tblLook w:val="04A0" w:firstRow="1" w:lastRow="0" w:firstColumn="1" w:lastColumn="0" w:noHBand="0" w:noVBand="1"/>
+      </w:tblPr>
+      <w:tblGrid>
+        <w:gridCol w:w="644"/>
+        <w:gridCol w:w="8418"/>
+      </w:tblGrid>
+      <w:tr>
+        <w:tc>
+          <w:tcPr>
+            <w:tcW w:w="421" w:type="dxa"/>
+          </w:tcPr>
+          <w:p>
+            <w:r>
+              <w:t>1x</w:t>
+            </w:r>
+          </w:p>
+        </w:tc>
+        <w:tc>
+          <w:tcPr>
+            <w:tcW w:w="8641" w:type="dxa"/>
+          </w:tcPr>
+          <w:p>
+            <w:r>
+              <w:t>de hx711 chip</w:t>
+            </w:r>
+          </w:p>
+        </w:tc>
+      </w:tr>
+      <w:tr>
+        <w:tc>
+          <w:tcPr>
+            <w:tcW w:w="421" w:type="dxa"/>
+          </w:tcPr>
+          <w:p>
+            <w:r>
+              <w:t>4x</w:t>
+            </w:r>
+          </w:p>
+        </w:tc>
+        <w:tc>
+          <w:tcPr>
+            <w:tcW w:w="8641" w:type="dxa"/>
+          </w:tcPr>
+          <w:p>
+            <w:r>
+              <w:t xml:space="preserve">load </w:t>
+            </w:r>
+            <w:proofErr w:type="spellStart"/>
+            <w:r>
+              <w:t>cell</w:t>
+            </w:r>
+            <w:proofErr w:type="spellEnd"/>
+            <w:r>
+              <w:t xml:space="preserve"> met en max gewicht van 50 kg</w:t>
+            </w:r>
+          </w:p>
+        </w:tc>
+      </w:tr>
+      <w:tr>
+        <w:tc>
+          <w:tcPr>
+            <w:tcW w:w="421" w:type="dxa"/>
+          </w:tcPr>
+          <w:p>
+            <w:r>
+              <w:t>~20x</w:t>
+            </w:r>
+          </w:p>
+        </w:tc>
+        <w:tc>
+          <w:tcPr>
+            <w:tcW w:w="8641" w:type="dxa"/>
+          </w:tcPr>
+          <w:p>
+            <w:r>
+              <w:t>Kabeltjes van het kitje van school</w:t>
+            </w:r>
+          </w:p>
+        </w:tc>
+      </w:tr>
+      <w:tr>
+        <w:tc>
+          <w:tcPr>
+            <w:tcW w:w="421" w:type="dxa"/>
+          </w:tcPr>
+          <w:p>
+            <w:r>
+              <w:t>1x</w:t>
+            </w:r>
+          </w:p>
+        </w:tc>
+        <w:tc>
+          <w:tcPr>
+            <w:tcW w:w="8641" w:type="dxa"/>
+          </w:tcPr>
+          <w:p>
+            <w:r>
+              <w:t xml:space="preserve">De </w:t>
+            </w:r>
+            <w:proofErr w:type="spellStart"/>
+            <w:r>
+              <w:t>oled</w:t>
+            </w:r>
+            <w:proofErr w:type="spellEnd"/>
+            <w:r>
+              <w:t xml:space="preserve"> (ssd1306)</w:t>
+            </w:r>
+          </w:p>
+        </w:tc>
+      </w:tr>
+      <w:tr>
+        <w:tc>
+          <w:tcPr>
+            <w:tcW w:w="421" w:type="dxa"/>
+          </w:tcPr>
+          <w:p>
+            <w:r>
+              <w:t>1x</w:t>
+            </w:r>
+          </w:p>
+        </w:tc>
+        <w:tc>
+          <w:tcPr>
+            <w:tcW w:w="8641" w:type="dxa"/>
+          </w:tcPr>
+          <w:p>
+            <w:r>
+              <w:t>De arduino DUE</w:t>
+            </w:r>
+          </w:p>
+        </w:tc>
+      </w:tr>
+      <w:tr>
+        <w:tc>
+          <w:tcPr>
+            <w:tcW w:w="421" w:type="dxa"/>
+          </w:tcPr>
+          <w:p>
+            <w:r>
+              <w:t>1x</w:t>
+            </w:r>
+          </w:p>
+        </w:tc>
+        <w:tc>
+          <w:tcPr>
+            <w:tcW w:w="8641" w:type="dxa"/>
+          </w:tcPr>
+          <w:p>
+            <w:r>
+              <w:t>Soldeerbout voor solderen componenten</w:t>
+            </w:r>
+          </w:p>
+        </w:tc>
+      </w:tr>
+      <w:tr>
+        <w:tc>
+          <w:tcPr>
+            <w:tcW w:w="421" w:type="dxa"/>
+          </w:tcPr>
+          <w:p>
+            <w:r>
+              <w:t>1x</w:t>
+            </w:r>
+          </w:p>
+        </w:tc>
+        <w:tc>
+          <w:tcPr>
+            <w:tcW w:w="8641" w:type="dxa"/>
+          </w:tcPr>
+          <w:p>
+            <w:r>
+              <w:t>Micro-usb kabel voor data/stroom arduino DUE</w:t>
+            </w:r>
+          </w:p>
+        </w:tc>
+      </w:tr>
+      <w:tr>
+        <w:tc>
+          <w:tcPr>
+            <w:tcW w:w="421" w:type="dxa"/>
+          </w:tcPr>
+          <w:p>
+            <w:r>
+              <w:t>2x</w:t>
+            </w:r>
+          </w:p>
+        </w:tc>
+        <w:tc>
+          <w:tcPr>
+            <w:tcW w:w="8641" w:type="dxa"/>
+          </w:tcPr>
+          <w:p>
+            <w:proofErr w:type="spellStart"/>
+            <w:r>
+              <w:t>Breadboard</w:t>
+            </w:r>
+            <w:proofErr w:type="spellEnd"/>
+            <w:r>
+              <w:t xml:space="preserve"> voor prototyping </w:t>
+            </w:r>
+          </w:p>
+        </w:tc>
+      </w:tr>
+    </w:tbl>
+    <w:p/>
+    <w:p>
+      <w:pPr>
+        <w:pStyle w:val="Kop2"/>
+      </w:pPr>
+      <w:r>
+        <w:t>welke stappen voer je uit</w:t>
+      </w:r>
+      <w:r>
+        <w:t>:</w:t>
+      </w:r>
+    </w:p>
+    <w:p/>
+    <w:p>
+      <w:r>
+        <w:t xml:space="preserve">De begin stap is het goed bestuderen van de datasheet van de hx711. Zodat een plan kan worden gemaakt hoe er kan worden gecommuniceerd met de arduino DUE.  </w:t>
+      </w:r>
+      <w:r>
+        <w:t xml:space="preserve">Tweede stap is het </w:t>
+      </w:r>
+      <w:proofErr w:type="spellStart"/>
+      <w:r>
+        <w:t>implenteren</w:t>
+      </w:r>
+      <w:proofErr w:type="spellEnd"/>
+      <w:r>
+        <w:t xml:space="preserve"> van de gebruikte </w:t>
+      </w:r>
+      <w:r>
+        <w:t>communicatie</w:t>
+      </w:r>
+      <w:r>
+        <w:t xml:space="preserve"> protocol en een </w:t>
+      </w:r>
+      <w:r>
+        <w:t>“</w:t>
+      </w:r>
+      <w:proofErr w:type="spellStart"/>
+      <w:r>
+        <w:t>hello</w:t>
+      </w:r>
+      <w:proofErr w:type="spellEnd"/>
+      <w:r>
+        <w:t xml:space="preserve"> </w:t>
+      </w:r>
+      <w:proofErr w:type="spellStart"/>
+      <w:r>
+        <w:t>world</w:t>
+      </w:r>
+      <w:proofErr w:type="spellEnd"/>
+      <w:r>
+        <w:t>”</w:t>
+      </w:r>
+      <w:r>
+        <w:t xml:space="preserve"> uit te voeren. </w:t>
+      </w:r>
+      <w:r>
+        <w:t xml:space="preserve">Daarna is het uitbreiden van de </w:t>
+      </w:r>
+      <w:proofErr w:type="spellStart"/>
+      <w:r>
+        <w:t>library</w:t>
+      </w:r>
+      <w:proofErr w:type="spellEnd"/>
+      <w:r>
+        <w:t xml:space="preserve"> voor de hx711 chip, zodat er data van de load </w:t>
+      </w:r>
+      <w:proofErr w:type="spellStart"/>
+      <w:r>
+        <w:t>cells</w:t>
+      </w:r>
+      <w:proofErr w:type="spellEnd"/>
+      <w:r>
+        <w:t xml:space="preserve"> kan worden af gelezen. </w:t>
+      </w:r>
+      <w:r>
+        <w:t xml:space="preserve">Daarna is het </w:t>
+      </w:r>
+      <w:r>
+        <w:t xml:space="preserve">maken van een goede democode. En het uitbreiden van de demo producten naar aanleiding van de producten (eerder </w:t>
+      </w:r>
+      <w:r>
+        <w:t>beschreven</w:t>
+      </w:r>
+      <w:r>
+        <w:t xml:space="preserve">). </w:t>
+      </w:r>
+    </w:p>
+    <w:p/>
+    <w:p>
+      <w:pPr>
+        <w:pStyle w:val="Kop2"/>
+      </w:pPr>
+      <w:r>
+        <w:t>Risico’s:</w:t>
+      </w:r>
+    </w:p>
+    <w:p>
+      <w:r>
+        <w:t xml:space="preserve">De risico’s bevatten </w:t>
+      </w:r>
+      <w:proofErr w:type="spellStart"/>
+      <w:r>
+        <w:t>voornameliijk</w:t>
+      </w:r>
+      <w:proofErr w:type="spellEnd"/>
+      <w:r>
+        <w:t xml:space="preserve"> in het </w:t>
+      </w:r>
+      <w:proofErr w:type="spellStart"/>
+      <w:r>
+        <w:t>communcieren</w:t>
+      </w:r>
+      <w:proofErr w:type="spellEnd"/>
+      <w:r>
+        <w:t xml:space="preserve"> van </w:t>
+      </w:r>
+      <w:r>
+        <w:t>de chip met de arduino. (</w:t>
+      </w:r>
+      <w:proofErr w:type="spellStart"/>
+      <w:r>
+        <w:t>library</w:t>
+      </w:r>
+      <w:proofErr w:type="spellEnd"/>
+      <w:r>
+        <w:t xml:space="preserve"> gedeelte). </w:t>
+      </w:r>
+    </w:p>
+    <w:tbl>
+      <w:tblPr>
+        <w:tblStyle w:val="Tabelraster"/>
+        <w:tblW w:w="9137" w:type="dxa"/>
+        <w:tblLook w:val="04A0" w:firstRow="1" w:lastRow="0" w:firstColumn="1" w:lastColumn="0" w:noHBand="0" w:noVBand="1"/>
+      </w:tblPr>
+      <w:tblGrid>
+        <w:gridCol w:w="2999"/>
+        <w:gridCol w:w="873"/>
+        <w:gridCol w:w="5265"/>
+      </w:tblGrid>
+      <w:tr>
+        <w:trPr>
+          <w:trHeight w:val="406"/>
+        </w:trPr>
+        <w:tc>
+          <w:tcPr>
+            <w:tcW w:w="3160" w:type="dxa"/>
+          </w:tcPr>
+          <w:p>
+            <w:r>
+              <w:t>Risico’s naam</w:t>
+            </w:r>
+          </w:p>
+        </w:tc>
+        <w:tc>
+          <w:tcPr>
+            <w:tcW w:w="379" w:type="dxa"/>
+          </w:tcPr>
+          <w:p>
+            <w:r>
+              <w:t>Risico’s</w:t>
+            </w:r>
+            <w:r>
+              <w:t xml:space="preserve"> </w:t>
+            </w:r>
+            <w:r>
+              <w:t>cijfer</w:t>
+            </w:r>
+          </w:p>
+        </w:tc>
+        <w:tc>
+          <w:tcPr>
+            <w:tcW w:w="5598" w:type="dxa"/>
+          </w:tcPr>
+          <w:p>
+            <w:r>
+              <w:t>oplossing</w:t>
+            </w:r>
+          </w:p>
+        </w:tc>
+      </w:tr>
+      <w:tr>
+        <w:trPr>
+          <w:trHeight w:val="835"/>
+        </w:trPr>
+        <w:tc>
+          <w:tcPr>
+            <w:tcW w:w="3160" w:type="dxa"/>
+          </w:tcPr>
+          <w:p>
+            <w:r>
+              <w:t>De hx711 chip is defect</w:t>
+            </w:r>
+            <w:r>
+              <w:t>, of is door verkeerd handelen defect geraakt</w:t>
+            </w:r>
+            <w:r>
+              <w:t>.</w:t>
+            </w:r>
+          </w:p>
+        </w:tc>
+        <w:tc>
+          <w:tcPr>
+            <w:tcW w:w="379" w:type="dxa"/>
+          </w:tcPr>
+          <w:p>
+            <w:r>
+              <w:t>3</w:t>
+            </w:r>
+          </w:p>
+        </w:tc>
+        <w:tc>
+          <w:tcPr>
+            <w:tcW w:w="5598" w:type="dxa"/>
+          </w:tcPr>
+          <w:p>
+            <w:r>
+              <w:t xml:space="preserve">Snel een afspraak maken met wouter va ooien voor het kopen van </w:t>
+            </w:r>
+            <w:r>
+              <w:t xml:space="preserve">een hx711 chip bij het ti lab. Anders, een nieuwe hx711 chip kopen </w:t>
+            </w:r>
+            <w:r>
+              <w:t>een webshop zoals</w:t>
+            </w:r>
+            <w:r>
+              <w:t>:</w:t>
+            </w:r>
+            <w:r>
+              <w:t xml:space="preserve"> </w:t>
+            </w:r>
+            <w:proofErr w:type="spellStart"/>
+            <w:r>
+              <w:t>Ti</w:t>
+            </w:r>
+            <w:r>
+              <w:t>nytronics</w:t>
+            </w:r>
+            <w:proofErr w:type="spellEnd"/>
+            <w:r>
+              <w:t>.</w:t>
+            </w:r>
+          </w:p>
+        </w:tc>
+      </w:tr>
+      <w:tr>
+        <w:tc>
+          <w:tcPr>
+            <w:tcW w:w="3160" w:type="dxa"/>
+          </w:tcPr>
+          <w:p/>
+        </w:tc>
+        <w:tc>
+          <w:tcPr>
+            <w:tcW w:w="379" w:type="dxa"/>
+          </w:tcPr>
+          <w:p/>
+        </w:tc>
+        <w:tc>
+          <w:tcPr>
+            <w:tcW w:w="5598" w:type="dxa"/>
+          </w:tcPr>
+          <w:p/>
+        </w:tc>
+      </w:tr>
+    </w:tbl>
+    <w:p/>
+    <w:p>
+      <w:pPr>
+        <w:rPr>
+          <w:sz w:val="24"/>
+          <w:szCs w:val="24"/>
+        </w:rPr>
+      </w:pPr>
+      <w:r>
         <w:lastRenderedPageBreak/>
-        <w:t>PVA:</w:t>
-      </w:r>
-      <w:bookmarkEnd w:id="1"/>
+        <w:br w:type="page"/>
+      </w:r>
     </w:p>
     <w:p/>
     <w:p>
       <w:pPr>
         <w:pStyle w:val="Kop3"/>
       </w:pPr>
-      <w:bookmarkStart w:id="2" w:name="_Toc43119155"/>
+      <w:bookmarkStart w:id="4" w:name="_Toc43154082"/>
       <w:r>
         <w:t>Product v1:</w:t>
       </w:r>
-      <w:bookmarkEnd w:id="2"/>
+      <w:bookmarkEnd w:id="4"/>
       <w:r>
         <w:t xml:space="preserve"> </w:t>
       </w:r>
@@ -746,11 +1454,11 @@
       <w:pPr>
         <w:pStyle w:val="Kop3"/>
       </w:pPr>
-      <w:bookmarkStart w:id="3" w:name="_Toc43119156"/>
+      <w:bookmarkStart w:id="5" w:name="_Toc43154083"/>
       <w:r>
         <w:t>Product v2:</w:t>
       </w:r>
-      <w:bookmarkEnd w:id="3"/>
+      <w:bookmarkEnd w:id="5"/>
     </w:p>
     <w:p>
       <w:r>
@@ -806,11 +1514,11 @@
       <w:pPr>
         <w:pStyle w:val="Kop3"/>
       </w:pPr>
-      <w:bookmarkStart w:id="4" w:name="_Toc43119157"/>
+      <w:bookmarkStart w:id="6" w:name="_Toc43154084"/>
       <w:r>
         <w:t>Product v3:</w:t>
       </w:r>
-      <w:bookmarkEnd w:id="4"/>
+      <w:bookmarkEnd w:id="6"/>
     </w:p>
     <w:p>
       <w:r>
@@ -865,11 +1573,11 @@
       <w:pPr>
         <w:pStyle w:val="Kop3"/>
       </w:pPr>
-      <w:bookmarkStart w:id="5" w:name="_Toc43119158"/>
+      <w:bookmarkStart w:id="7" w:name="_Toc43154085"/>
       <w:r>
         <w:t>Product v4:</w:t>
       </w:r>
-      <w:bookmarkEnd w:id="5"/>
+      <w:bookmarkEnd w:id="7"/>
     </w:p>
     <w:p>
       <w:r>
@@ -889,38 +1597,6 @@
       </w:r>
     </w:p>
     <w:p/>
-    <w:p/>
-    <w:p>
-      <w:pPr>
-        <w:pStyle w:val="Kop2"/>
-      </w:pPr>
-      <w:r>
-        <w:t>Eindproduct:</w:t>
-      </w:r>
-    </w:p>
-    <w:p/>
-    <w:p>
-      <w:r>
-        <w:t xml:space="preserve">Het eind product moet </w:t>
-      </w:r>
-      <w:r>
-        <w:t xml:space="preserve">een goed werkende </w:t>
-      </w:r>
-      <w:proofErr w:type="spellStart"/>
-      <w:r>
-        <w:t>library</w:t>
-      </w:r>
-      <w:proofErr w:type="spellEnd"/>
-      <w:r>
-        <w:t xml:space="preserve"> bevatten die ook kan werken voor andere toepassingen dan het demoproduct. </w:t>
-      </w:r>
-      <w:r>
-        <w:t xml:space="preserve">Het eindproduct bevat altijd de eisen van product V1. De andere producten </w:t>
-      </w:r>
-      <w:r>
-        <w:t xml:space="preserve">worden gerealiseerd als hiervoor tijd genoeg is. </w:t>
-      </w:r>
-    </w:p>
     <w:sectPr>
       <w:footerReference w:type="default" r:id="rId8"/>
       <w:pgSz w:w="11906" w:h="16838"/>
@@ -968,6 +1644,7 @@
         <w:docPartUnique/>
       </w:docPartObj>
     </w:sdtPr>
+    <w:sdtEndPr/>
     <w:sdtContent>
       <w:p>
         <w:pPr>
@@ -1718,6 +2395,25 @@
       <w:u w:val="single"/>
     </w:rPr>
   </w:style>
+  <w:style w:type="table" w:styleId="Tabelraster">
+    <w:name w:val="Table Grid"/>
+    <w:basedOn w:val="Standaardtabel"/>
+    <w:uiPriority w:val="39"/>
+    <w:rsid w:val="008937EE"/>
+    <w:pPr>
+      <w:spacing w:after="0" w:line="240" w:lineRule="auto"/>
+    </w:pPr>
+    <w:tblPr>
+      <w:tblBorders>
+        <w:top w:val="single" w:sz="4" w:space="0" w:color="auto"/>
+        <w:left w:val="single" w:sz="4" w:space="0" w:color="auto"/>
+        <w:bottom w:val="single" w:sz="4" w:space="0" w:color="auto"/>
+        <w:right w:val="single" w:sz="4" w:space="0" w:color="auto"/>
+        <w:insideH w:val="single" w:sz="4" w:space="0" w:color="auto"/>
+        <w:insideV w:val="single" w:sz="4" w:space="0" w:color="auto"/>
+      </w:tblBorders>
+    </w:tblPr>
+  </w:style>
 </w:styles>
 </file>
 

</xml_diff>